<commit_message>
- Creacion de vista Extraccion de PDF a texto, implementaciones UI - Bug al exportar la app .exe con la libreria docx2pdf==0.1.8, para exportar el documento docx a pdf
</commit_message>
<xml_diff>
--- a/plantillas/factura_final.docx
+++ b/plantillas/factura_final.docx
@@ -730,7 +730,7 @@
                 <w:lang w:val="es-ES" w:eastAsia="es-ES"/>
                 <w14:ligatures w14:val="none"/>
               </w:rPr>
-              <w:t>TEST</w:t>
+              <w:t>asd</w:t>
             </w:r>
             <w:proofErr w:type="spellEnd"/>
           </w:p>
@@ -914,7 +914,7 @@
                 <w:lang w:val="es-ES" w:eastAsia="es-ES"/>
                 <w14:ligatures w14:val="none"/>
               </w:rPr>
-              <w:t>test</w:t>
+              <w:t>asd</w:t>
             </w:r>
           </w:p>
         </w:tc>
@@ -1104,7 +1104,7 @@
                 <w:lang w:val="es-ES" w:eastAsia="es-ES"/>
                 <w14:ligatures w14:val="none"/>
               </w:rPr>
-              <w:t>test</w:t>
+              <w:t>sad</w:t>
             </w:r>
             <w:proofErr w:type="spellEnd"/>
             <w:r>

</xml_diff>